<commit_message>
updating the list of extreme scenarios
</commit_message>
<xml_diff>
--- a/Extreme_scenarios/scenarios.docx
+++ b/Extreme_scenarios/scenarios.docx
@@ -25,7 +25,141 @@
           <w:sz w:val="23"/>
           <w:szCs w:val="23"/>
         </w:rPr>
-        <w:t>Maximum/minimum firm capacity (GW)</w:t>
+        <w:t>Maximum/minimum capacity (GW)</w:t>
+      </w:r>
+      <w:r>
+        <w:rPr>
+          <w:rFonts w:ascii="Arial" w:eastAsia="Times New Roman" w:hAnsi="Arial" w:cs="Arial"/>
+          <w:color w:val="1D1C1D"/>
+          <w:sz w:val="23"/>
+          <w:szCs w:val="23"/>
+        </w:rPr>
+        <w:t xml:space="preserve"> (aggregated + regional)</w:t>
+      </w:r>
+    </w:p>
+    <w:p>
+      <w:pPr>
+        <w:numPr>
+          <w:ilvl w:val="1"/>
+          <w:numId w:val="1"/>
+        </w:numPr>
+        <w:shd w:val="clear" w:color="auto" w:fill="F8F8F8"/>
+        <w:spacing w:before="100" w:beforeAutospacing="1"/>
+        <w:rPr>
+          <w:rFonts w:ascii="Arial" w:eastAsia="Times New Roman" w:hAnsi="Arial" w:cs="Arial"/>
+          <w:color w:val="1D1C1D"/>
+          <w:sz w:val="23"/>
+          <w:szCs w:val="23"/>
+        </w:rPr>
+      </w:pPr>
+      <w:r>
+        <w:rPr>
+          <w:rFonts w:ascii="Arial" w:eastAsia="Times New Roman" w:hAnsi="Arial" w:cs="Arial"/>
+          <w:color w:val="1D1C1D"/>
+          <w:sz w:val="23"/>
+          <w:szCs w:val="23"/>
+        </w:rPr>
+        <w:t>Clean Firm</w:t>
+      </w:r>
+    </w:p>
+    <w:p>
+      <w:pPr>
+        <w:numPr>
+          <w:ilvl w:val="1"/>
+          <w:numId w:val="1"/>
+        </w:numPr>
+        <w:shd w:val="clear" w:color="auto" w:fill="F8F8F8"/>
+        <w:spacing w:before="100" w:beforeAutospacing="1"/>
+        <w:rPr>
+          <w:rFonts w:ascii="Arial" w:eastAsia="Times New Roman" w:hAnsi="Arial" w:cs="Arial"/>
+          <w:color w:val="1D1C1D"/>
+          <w:sz w:val="23"/>
+          <w:szCs w:val="23"/>
+        </w:rPr>
+      </w:pPr>
+      <w:r>
+        <w:rPr>
+          <w:rFonts w:ascii="Arial" w:eastAsia="Times New Roman" w:hAnsi="Arial" w:cs="Arial"/>
+          <w:color w:val="1D1C1D"/>
+          <w:sz w:val="23"/>
+          <w:szCs w:val="23"/>
+        </w:rPr>
+        <w:t>VRE</w:t>
+      </w:r>
+    </w:p>
+    <w:p>
+      <w:pPr>
+        <w:numPr>
+          <w:ilvl w:val="1"/>
+          <w:numId w:val="1"/>
+        </w:numPr>
+        <w:shd w:val="clear" w:color="auto" w:fill="F8F8F8"/>
+        <w:spacing w:before="100" w:beforeAutospacing="1"/>
+        <w:rPr>
+          <w:rFonts w:ascii="Arial" w:eastAsia="Times New Roman" w:hAnsi="Arial" w:cs="Arial"/>
+          <w:color w:val="1D1C1D"/>
+          <w:sz w:val="23"/>
+          <w:szCs w:val="23"/>
+        </w:rPr>
+      </w:pPr>
+      <w:r>
+        <w:rPr>
+          <w:rFonts w:ascii="Arial" w:eastAsia="Times New Roman" w:hAnsi="Arial" w:cs="Arial"/>
+          <w:color w:val="1D1C1D"/>
+          <w:sz w:val="23"/>
+          <w:szCs w:val="23"/>
+        </w:rPr>
+        <w:t>LDS</w:t>
+      </w:r>
+    </w:p>
+    <w:p>
+      <w:pPr>
+        <w:numPr>
+          <w:ilvl w:val="1"/>
+          <w:numId w:val="1"/>
+        </w:numPr>
+        <w:shd w:val="clear" w:color="auto" w:fill="F8F8F8"/>
+        <w:spacing w:before="100" w:beforeAutospacing="1"/>
+        <w:rPr>
+          <w:rFonts w:ascii="Arial" w:eastAsia="Times New Roman" w:hAnsi="Arial" w:cs="Arial"/>
+          <w:color w:val="1D1C1D"/>
+          <w:sz w:val="23"/>
+          <w:szCs w:val="23"/>
+        </w:rPr>
+      </w:pPr>
+      <w:r>
+        <w:rPr>
+          <w:rFonts w:ascii="Arial" w:eastAsia="Times New Roman" w:hAnsi="Arial" w:cs="Arial"/>
+          <w:color w:val="1D1C1D"/>
+          <w:sz w:val="23"/>
+          <w:szCs w:val="23"/>
+        </w:rPr>
+        <w:t>Storage</w:t>
+      </w:r>
+    </w:p>
+    <w:p>
+      <w:pPr>
+        <w:numPr>
+          <w:ilvl w:val="1"/>
+          <w:numId w:val="1"/>
+        </w:numPr>
+        <w:shd w:val="clear" w:color="auto" w:fill="F8F8F8"/>
+        <w:spacing w:before="100" w:beforeAutospacing="1"/>
+        <w:rPr>
+          <w:rFonts w:ascii="Arial" w:eastAsia="Times New Roman" w:hAnsi="Arial" w:cs="Arial"/>
+          <w:color w:val="1D1C1D"/>
+          <w:sz w:val="23"/>
+          <w:szCs w:val="23"/>
+        </w:rPr>
+      </w:pPr>
+      <w:r>
+        <w:rPr>
+          <w:rFonts w:ascii="Arial" w:eastAsia="Times New Roman" w:hAnsi="Arial" w:cs="Arial"/>
+          <w:color w:val="1D1C1D"/>
+          <w:sz w:val="23"/>
+          <w:szCs w:val="23"/>
+        </w:rPr>
+        <w:t>ZCF</w:t>
       </w:r>
     </w:p>
     <w:p>
@@ -51,7 +185,100 @@
           <w:sz w:val="23"/>
           <w:szCs w:val="23"/>
         </w:rPr>
-        <w:t>Maximum/minimum firm annual generation (GWh)</w:t>
+        <w:t>Maximum/minimum annual generation (GWh)</w:t>
+      </w:r>
+      <w:r>
+        <w:rPr>
+          <w:rFonts w:ascii="Arial" w:eastAsia="Times New Roman" w:hAnsi="Arial" w:cs="Arial"/>
+          <w:color w:val="1D1C1D"/>
+          <w:sz w:val="23"/>
+          <w:szCs w:val="23"/>
+        </w:rPr>
+        <w:t xml:space="preserve"> </w:t>
+      </w:r>
+      <w:r>
+        <w:rPr>
+          <w:rFonts w:ascii="Arial" w:eastAsia="Times New Roman" w:hAnsi="Arial" w:cs="Arial"/>
+          <w:color w:val="1D1C1D"/>
+          <w:sz w:val="23"/>
+          <w:szCs w:val="23"/>
+        </w:rPr>
+        <w:t>(aggregated + regional)</w:t>
+      </w:r>
+    </w:p>
+    <w:p>
+      <w:pPr>
+        <w:numPr>
+          <w:ilvl w:val="1"/>
+          <w:numId w:val="1"/>
+        </w:numPr>
+        <w:shd w:val="clear" w:color="auto" w:fill="F8F8F8"/>
+        <w:spacing w:before="100" w:beforeAutospacing="1"/>
+        <w:rPr>
+          <w:rFonts w:ascii="Arial" w:eastAsia="Times New Roman" w:hAnsi="Arial" w:cs="Arial"/>
+          <w:color w:val="1D1C1D"/>
+          <w:sz w:val="23"/>
+          <w:szCs w:val="23"/>
+        </w:rPr>
+      </w:pPr>
+      <w:r>
+        <w:rPr>
+          <w:rFonts w:ascii="Arial" w:eastAsia="Times New Roman" w:hAnsi="Arial" w:cs="Arial"/>
+          <w:color w:val="1D1C1D"/>
+          <w:sz w:val="23"/>
+          <w:szCs w:val="23"/>
+        </w:rPr>
+        <w:t>Clean Firm</w:t>
+      </w:r>
+    </w:p>
+    <w:p>
+      <w:pPr>
+        <w:numPr>
+          <w:ilvl w:val="1"/>
+          <w:numId w:val="1"/>
+        </w:numPr>
+        <w:shd w:val="clear" w:color="auto" w:fill="F8F8F8"/>
+        <w:spacing w:before="100" w:beforeAutospacing="1"/>
+        <w:rPr>
+          <w:rFonts w:ascii="Arial" w:eastAsia="Times New Roman" w:hAnsi="Arial" w:cs="Arial"/>
+          <w:color w:val="1D1C1D"/>
+          <w:sz w:val="23"/>
+          <w:szCs w:val="23"/>
+        </w:rPr>
+      </w:pPr>
+      <w:r>
+        <w:rPr>
+          <w:rFonts w:ascii="Arial" w:eastAsia="Times New Roman" w:hAnsi="Arial" w:cs="Arial"/>
+          <w:color w:val="1D1C1D"/>
+          <w:sz w:val="23"/>
+          <w:szCs w:val="23"/>
+        </w:rPr>
+        <w:t>VRE</w:t>
+      </w:r>
+    </w:p>
+    <w:p>
+      <w:pPr>
+        <w:numPr>
+          <w:ilvl w:val="1"/>
+          <w:numId w:val="1"/>
+        </w:numPr>
+        <w:shd w:val="clear" w:color="auto" w:fill="F8F8F8"/>
+        <w:spacing w:before="100" w:beforeAutospacing="1"/>
+        <w:rPr>
+          <w:rFonts w:ascii="Arial" w:eastAsia="Times New Roman" w:hAnsi="Arial" w:cs="Arial"/>
+          <w:color w:val="1D1C1D"/>
+          <w:sz w:val="23"/>
+          <w:szCs w:val="23"/>
+        </w:rPr>
+      </w:pPr>
+      <w:r>
+        <w:rPr>
+          <w:rFonts w:ascii="Arial" w:eastAsia="Times New Roman" w:hAnsi="Arial" w:cs="Arial"/>
+          <w:color w:val="1D1C1D"/>
+          <w:sz w:val="23"/>
+          <w:szCs w:val="23"/>
+        </w:rPr>
+        <w:t>ZCF</w:t>
       </w:r>
     </w:p>
     <w:p>
@@ -83,6 +310,31 @@
     <w:p>
       <w:pPr>
         <w:numPr>
+          <w:ilvl w:val="1"/>
+          <w:numId w:val="1"/>
+        </w:numPr>
+        <w:shd w:val="clear" w:color="auto" w:fill="F8F8F8"/>
+        <w:spacing w:before="100" w:beforeAutospacing="1"/>
+        <w:rPr>
+          <w:rFonts w:ascii="Arial" w:eastAsia="Times New Roman" w:hAnsi="Arial" w:cs="Arial"/>
+          <w:color w:val="1D1C1D"/>
+          <w:sz w:val="23"/>
+          <w:szCs w:val="23"/>
+        </w:rPr>
+      </w:pPr>
+      <w:r>
+        <w:rPr>
+          <w:rFonts w:ascii="Arial" w:eastAsia="Times New Roman" w:hAnsi="Arial" w:cs="Arial"/>
+          <w:color w:val="1D1C1D"/>
+          <w:sz w:val="23"/>
+          <w:szCs w:val="23"/>
+        </w:rPr>
+        <w:t>Not done yet</w:t>
+      </w:r>
+    </w:p>
+    <w:p>
+      <w:pPr>
+        <w:numPr>
           <w:ilvl w:val="0"/>
           <w:numId w:val="1"/>
         </w:numPr>
@@ -109,6 +361,31 @@
     <w:p>
       <w:pPr>
         <w:numPr>
+          <w:ilvl w:val="1"/>
+          <w:numId w:val="1"/>
+        </w:numPr>
+        <w:shd w:val="clear" w:color="auto" w:fill="F8F8F8"/>
+        <w:spacing w:before="100" w:beforeAutospacing="1"/>
+        <w:rPr>
+          <w:rFonts w:ascii="Arial" w:eastAsia="Times New Roman" w:hAnsi="Arial" w:cs="Arial"/>
+          <w:color w:val="1D1C1D"/>
+          <w:sz w:val="23"/>
+          <w:szCs w:val="23"/>
+        </w:rPr>
+      </w:pPr>
+      <w:r>
+        <w:rPr>
+          <w:rFonts w:ascii="Arial" w:eastAsia="Times New Roman" w:hAnsi="Arial" w:cs="Arial"/>
+          <w:color w:val="1D1C1D"/>
+          <w:sz w:val="23"/>
+          <w:szCs w:val="23"/>
+        </w:rPr>
+        <w:t>Not done yet</w:t>
+      </w:r>
+    </w:p>
+    <w:p>
+      <w:pPr>
+        <w:numPr>
           <w:ilvl w:val="0"/>
           <w:numId w:val="1"/>
         </w:numPr>
@@ -129,33 +406,161 @@
           <w:sz w:val="23"/>
           <w:szCs w:val="23"/>
         </w:rPr>
-        <w:t>Minimum transmission expansion (sum of inter-regional capacity explicitly modeled and CPA to MSA capacity implicitly associated with wind and solar capacity additions) (in GW-miles)</w:t>
-      </w:r>
-    </w:p>
-    <w:p>
-      <w:pPr>
-        <w:numPr>
-          <w:ilvl w:val="0"/>
-          <w:numId w:val="1"/>
-        </w:numPr>
-        <w:shd w:val="clear" w:color="auto" w:fill="F8F8F8"/>
-        <w:spacing w:before="100" w:beforeAutospacing="1"/>
-        <w:ind w:left="1140"/>
-        <w:rPr>
-          <w:rFonts w:ascii="Arial" w:eastAsia="Times New Roman" w:hAnsi="Arial" w:cs="Arial"/>
-          <w:color w:val="1D1C1D"/>
-          <w:sz w:val="23"/>
-          <w:szCs w:val="23"/>
-        </w:rPr>
-      </w:pPr>
-      <w:r>
-        <w:rPr>
-          <w:rFonts w:ascii="Arial" w:eastAsia="Times New Roman" w:hAnsi="Arial" w:cs="Arial"/>
-          <w:color w:val="1D1C1D"/>
-          <w:sz w:val="23"/>
-          <w:szCs w:val="23"/>
-        </w:rPr>
-        <w:t>Any other ideas?</w:t>
+        <w:t>Minimum</w:t>
+      </w:r>
+      <w:r>
+        <w:rPr>
+          <w:rFonts w:ascii="Arial" w:eastAsia="Times New Roman" w:hAnsi="Arial" w:cs="Arial"/>
+          <w:color w:val="1D1C1D"/>
+          <w:sz w:val="23"/>
+          <w:szCs w:val="23"/>
+        </w:rPr>
+        <w:t>/minimum</w:t>
+      </w:r>
+      <w:r>
+        <w:rPr>
+          <w:rFonts w:ascii="Arial" w:eastAsia="Times New Roman" w:hAnsi="Arial" w:cs="Arial"/>
+          <w:color w:val="1D1C1D"/>
+          <w:sz w:val="23"/>
+          <w:szCs w:val="23"/>
+        </w:rPr>
+        <w:t xml:space="preserve"> transmission expansion (in GW-miles)</w:t>
+      </w:r>
+    </w:p>
+    <w:p>
+      <w:pPr>
+        <w:numPr>
+          <w:ilvl w:val="1"/>
+          <w:numId w:val="1"/>
+        </w:numPr>
+        <w:shd w:val="clear" w:color="auto" w:fill="F8F8F8"/>
+        <w:spacing w:before="100" w:beforeAutospacing="1"/>
+        <w:rPr>
+          <w:rFonts w:ascii="Arial" w:eastAsia="Times New Roman" w:hAnsi="Arial" w:cs="Arial"/>
+          <w:color w:val="1D1C1D"/>
+          <w:sz w:val="23"/>
+          <w:szCs w:val="23"/>
+        </w:rPr>
+      </w:pPr>
+      <w:r>
+        <w:rPr>
+          <w:rFonts w:ascii="Arial" w:eastAsia="Times New Roman" w:hAnsi="Arial" w:cs="Arial"/>
+          <w:color w:val="1D1C1D"/>
+          <w:sz w:val="23"/>
+          <w:szCs w:val="23"/>
+        </w:rPr>
+        <w:t>Inter-regional transmission capacity</w:t>
+      </w:r>
+    </w:p>
+    <w:p>
+      <w:pPr>
+        <w:numPr>
+          <w:ilvl w:val="1"/>
+          <w:numId w:val="1"/>
+        </w:numPr>
+        <w:shd w:val="clear" w:color="auto" w:fill="F8F8F8"/>
+        <w:spacing w:before="100" w:beforeAutospacing="1"/>
+        <w:rPr>
+          <w:rFonts w:ascii="Arial" w:eastAsia="Times New Roman" w:hAnsi="Arial" w:cs="Arial"/>
+          <w:color w:val="1D1C1D"/>
+          <w:sz w:val="23"/>
+          <w:szCs w:val="23"/>
+        </w:rPr>
+      </w:pPr>
+      <w:r>
+        <w:rPr>
+          <w:rFonts w:ascii="Arial" w:eastAsia="Times New Roman" w:hAnsi="Arial" w:cs="Arial"/>
+          <w:color w:val="1D1C1D"/>
+          <w:sz w:val="23"/>
+          <w:szCs w:val="23"/>
+        </w:rPr>
+        <w:t>Max/min spur line cost for onshore wind (interconnect annuity * new capacity)</w:t>
+      </w:r>
+    </w:p>
+    <w:p>
+      <w:pPr>
+        <w:numPr>
+          <w:ilvl w:val="1"/>
+          <w:numId w:val="1"/>
+        </w:numPr>
+        <w:shd w:val="clear" w:color="auto" w:fill="F8F8F8"/>
+        <w:spacing w:before="100" w:beforeAutospacing="1"/>
+        <w:rPr>
+          <w:rFonts w:ascii="Arial" w:eastAsia="Times New Roman" w:hAnsi="Arial" w:cs="Arial"/>
+          <w:color w:val="1D1C1D"/>
+          <w:sz w:val="23"/>
+          <w:szCs w:val="23"/>
+        </w:rPr>
+      </w:pPr>
+      <w:r>
+        <w:rPr>
+          <w:rFonts w:ascii="Arial" w:eastAsia="Times New Roman" w:hAnsi="Arial" w:cs="Arial"/>
+          <w:color w:val="1D1C1D"/>
+          <w:sz w:val="23"/>
+          <w:szCs w:val="23"/>
+        </w:rPr>
+        <w:t xml:space="preserve">Max/min spur line cost for </w:t>
+      </w:r>
+      <w:r>
+        <w:rPr>
+          <w:rFonts w:ascii="Arial" w:eastAsia="Times New Roman" w:hAnsi="Arial" w:cs="Arial"/>
+          <w:color w:val="1D1C1D"/>
+          <w:sz w:val="23"/>
+          <w:szCs w:val="23"/>
+        </w:rPr>
+        <w:t>solar</w:t>
+      </w:r>
+      <w:r>
+        <w:rPr>
+          <w:rFonts w:ascii="Arial" w:eastAsia="Times New Roman" w:hAnsi="Arial" w:cs="Arial"/>
+          <w:color w:val="1D1C1D"/>
+          <w:sz w:val="23"/>
+          <w:szCs w:val="23"/>
+        </w:rPr>
+        <w:t xml:space="preserve"> (interconnect annuity * new capacity)</w:t>
+      </w:r>
+    </w:p>
+    <w:p>
+      <w:pPr>
+        <w:numPr>
+          <w:ilvl w:val="1"/>
+          <w:numId w:val="1"/>
+        </w:numPr>
+        <w:shd w:val="clear" w:color="auto" w:fill="F8F8F8"/>
+        <w:spacing w:before="100" w:beforeAutospacing="1"/>
+        <w:rPr>
+          <w:rFonts w:ascii="Arial" w:eastAsia="Times New Roman" w:hAnsi="Arial" w:cs="Arial"/>
+          <w:color w:val="1D1C1D"/>
+          <w:sz w:val="23"/>
+          <w:szCs w:val="23"/>
+        </w:rPr>
+      </w:pPr>
+      <w:r>
+        <w:rPr>
+          <w:rFonts w:ascii="Arial" w:eastAsia="Times New Roman" w:hAnsi="Arial" w:cs="Arial"/>
+          <w:color w:val="1D1C1D"/>
+          <w:sz w:val="23"/>
+          <w:szCs w:val="23"/>
+        </w:rPr>
+        <w:t xml:space="preserve">Max/min spur line cost for </w:t>
+      </w:r>
+      <w:r>
+        <w:rPr>
+          <w:rFonts w:ascii="Arial" w:eastAsia="Times New Roman" w:hAnsi="Arial" w:cs="Arial"/>
+          <w:color w:val="1D1C1D"/>
+          <w:sz w:val="23"/>
+          <w:szCs w:val="23"/>
+        </w:rPr>
+        <w:t>off</w:t>
+      </w:r>
+      <w:r>
+        <w:rPr>
+          <w:rFonts w:ascii="Arial" w:eastAsia="Times New Roman" w:hAnsi="Arial" w:cs="Arial"/>
+          <w:color w:val="1D1C1D"/>
+          <w:sz w:val="23"/>
+          <w:szCs w:val="23"/>
+        </w:rPr>
+        <w:t>shore wind (interconnect annuity * new capacity)</w:t>
       </w:r>
     </w:p>
     <w:p/>
@@ -191,7 +596,7 @@
         <w:sz w:val="20"/>
       </w:rPr>
     </w:lvl>
-    <w:lvl w:ilvl="1" w:tentative="1">
+    <w:lvl w:ilvl="1">
       <w:start w:val="1"/>
       <w:numFmt w:val="bullet"/>
       <w:lvlText w:val="o"/>

</xml_diff>

<commit_message>
adding land use scripts 1. Modified existing scripts to extract selected iterations 2. Added scripts for computing land use impact of the selected iterations
</commit_message>
<xml_diff>
--- a/Extreme_scenarios/scenarios.docx
+++ b/Extreme_scenarios/scenarios.docx
@@ -4,533 +4,235 @@
   <w:body>
     <w:p>
       <w:pPr>
-        <w:shd w:val="clear" w:color="auto" w:fill="F8F8F8"/>
-        <w:tabs>
-          <w:tab w:val="num" w:pos="720"/>
-        </w:tabs>
-        <w:spacing w:before="100" w:beforeAutospacing="1"/>
-        <w:ind w:left="1140" w:hanging="360"/>
-      </w:pPr>
-      <w:r>
-        <w:t xml:space="preserve">Scenarios </w:t>
-      </w:r>
-    </w:p>
-    <w:p>
-      <w:pPr>
+        <w:pStyle w:val="ListParagraph"/>
         <w:numPr>
           <w:ilvl w:val="0"/>
-          <w:numId w:val="1"/>
-        </w:numPr>
-        <w:shd w:val="clear" w:color="auto" w:fill="F8F8F8"/>
-        <w:spacing w:before="100" w:beforeAutospacing="1"/>
-        <w:ind w:left="1140"/>
-        <w:rPr>
-          <w:rFonts w:ascii="Arial" w:eastAsia="Times New Roman" w:hAnsi="Arial" w:cs="Arial"/>
-          <w:color w:val="1D1C1D"/>
-          <w:sz w:val="23"/>
-          <w:szCs w:val="23"/>
-        </w:rPr>
-      </w:pPr>
-      <w:r>
-        <w:rPr>
-          <w:rFonts w:ascii="Arial" w:eastAsia="Times New Roman" w:hAnsi="Arial" w:cs="Arial"/>
-          <w:color w:val="1D1C1D"/>
-          <w:sz w:val="23"/>
-          <w:szCs w:val="23"/>
-        </w:rPr>
+          <w:numId w:val="2"/>
+        </w:numPr>
+      </w:pPr>
+      <w:r>
         <w:t>Maximum/minimum capacity (GW)</w:t>
       </w:r>
       <w:r>
-        <w:rPr>
-          <w:rFonts w:ascii="Arial" w:eastAsia="Times New Roman" w:hAnsi="Arial" w:cs="Arial"/>
-          <w:color w:val="1D1C1D"/>
-          <w:sz w:val="23"/>
-          <w:szCs w:val="23"/>
-        </w:rPr>
         <w:t xml:space="preserve"> (aggregated + regional)</w:t>
       </w:r>
     </w:p>
     <w:p>
       <w:pPr>
-        <w:numPr>
-          <w:ilvl w:val="1"/>
-          <w:numId w:val="1"/>
-        </w:numPr>
-        <w:shd w:val="clear" w:color="auto" w:fill="F8F8F8"/>
-        <w:spacing w:before="100" w:beforeAutospacing="1"/>
-        <w:rPr>
-          <w:rFonts w:ascii="Arial" w:eastAsia="Times New Roman" w:hAnsi="Arial" w:cs="Arial"/>
-          <w:color w:val="1D1C1D"/>
-          <w:sz w:val="23"/>
-          <w:szCs w:val="23"/>
-        </w:rPr>
-      </w:pPr>
-      <w:r>
-        <w:rPr>
-          <w:rFonts w:ascii="Arial" w:eastAsia="Times New Roman" w:hAnsi="Arial" w:cs="Arial"/>
-          <w:color w:val="1D1C1D"/>
-          <w:sz w:val="23"/>
-          <w:szCs w:val="23"/>
-        </w:rPr>
+        <w:pStyle w:val="ListParagraph"/>
+        <w:numPr>
+          <w:ilvl w:val="1"/>
+          <w:numId w:val="2"/>
+        </w:numPr>
+      </w:pPr>
+      <w:r>
         <w:t>Clean Firm</w:t>
       </w:r>
     </w:p>
     <w:p>
       <w:pPr>
-        <w:numPr>
-          <w:ilvl w:val="1"/>
-          <w:numId w:val="1"/>
-        </w:numPr>
-        <w:shd w:val="clear" w:color="auto" w:fill="F8F8F8"/>
-        <w:spacing w:before="100" w:beforeAutospacing="1"/>
-        <w:rPr>
-          <w:rFonts w:ascii="Arial" w:eastAsia="Times New Roman" w:hAnsi="Arial" w:cs="Arial"/>
-          <w:color w:val="1D1C1D"/>
-          <w:sz w:val="23"/>
-          <w:szCs w:val="23"/>
-        </w:rPr>
-      </w:pPr>
-      <w:r>
-        <w:rPr>
-          <w:rFonts w:ascii="Arial" w:eastAsia="Times New Roman" w:hAnsi="Arial" w:cs="Arial"/>
-          <w:color w:val="1D1C1D"/>
-          <w:sz w:val="23"/>
-          <w:szCs w:val="23"/>
-        </w:rPr>
+        <w:pStyle w:val="ListParagraph"/>
+        <w:numPr>
+          <w:ilvl w:val="1"/>
+          <w:numId w:val="2"/>
+        </w:numPr>
+      </w:pPr>
+      <w:r>
         <w:t>VRE</w:t>
       </w:r>
     </w:p>
     <w:p>
       <w:pPr>
-        <w:numPr>
-          <w:ilvl w:val="1"/>
-          <w:numId w:val="1"/>
-        </w:numPr>
-        <w:shd w:val="clear" w:color="auto" w:fill="F8F8F8"/>
-        <w:spacing w:before="100" w:beforeAutospacing="1"/>
-        <w:rPr>
-          <w:rFonts w:ascii="Arial" w:eastAsia="Times New Roman" w:hAnsi="Arial" w:cs="Arial"/>
-          <w:color w:val="1D1C1D"/>
-          <w:sz w:val="23"/>
-          <w:szCs w:val="23"/>
-        </w:rPr>
-      </w:pPr>
-      <w:r>
-        <w:rPr>
-          <w:rFonts w:ascii="Arial" w:eastAsia="Times New Roman" w:hAnsi="Arial" w:cs="Arial"/>
-          <w:color w:val="1D1C1D"/>
-          <w:sz w:val="23"/>
-          <w:szCs w:val="23"/>
-        </w:rPr>
+        <w:pStyle w:val="ListParagraph"/>
+        <w:numPr>
+          <w:ilvl w:val="1"/>
+          <w:numId w:val="2"/>
+        </w:numPr>
+      </w:pPr>
+      <w:r>
         <w:t>LDS</w:t>
       </w:r>
     </w:p>
     <w:p>
       <w:pPr>
-        <w:numPr>
-          <w:ilvl w:val="1"/>
-          <w:numId w:val="1"/>
-        </w:numPr>
-        <w:shd w:val="clear" w:color="auto" w:fill="F8F8F8"/>
-        <w:spacing w:before="100" w:beforeAutospacing="1"/>
-        <w:rPr>
-          <w:rFonts w:ascii="Arial" w:eastAsia="Times New Roman" w:hAnsi="Arial" w:cs="Arial"/>
-          <w:color w:val="1D1C1D"/>
-          <w:sz w:val="23"/>
-          <w:szCs w:val="23"/>
-        </w:rPr>
-      </w:pPr>
-      <w:r>
-        <w:rPr>
-          <w:rFonts w:ascii="Arial" w:eastAsia="Times New Roman" w:hAnsi="Arial" w:cs="Arial"/>
-          <w:color w:val="1D1C1D"/>
-          <w:sz w:val="23"/>
-          <w:szCs w:val="23"/>
-        </w:rPr>
+        <w:pStyle w:val="ListParagraph"/>
+        <w:numPr>
+          <w:ilvl w:val="1"/>
+          <w:numId w:val="2"/>
+        </w:numPr>
+      </w:pPr>
+      <w:r>
         <w:t>Storage</w:t>
       </w:r>
     </w:p>
     <w:p>
       <w:pPr>
-        <w:numPr>
-          <w:ilvl w:val="1"/>
-          <w:numId w:val="1"/>
-        </w:numPr>
-        <w:shd w:val="clear" w:color="auto" w:fill="F8F8F8"/>
-        <w:spacing w:before="100" w:beforeAutospacing="1"/>
-        <w:rPr>
-          <w:rFonts w:ascii="Arial" w:eastAsia="Times New Roman" w:hAnsi="Arial" w:cs="Arial"/>
-          <w:color w:val="1D1C1D"/>
-          <w:sz w:val="23"/>
-          <w:szCs w:val="23"/>
-        </w:rPr>
-      </w:pPr>
-      <w:r>
-        <w:rPr>
-          <w:rFonts w:ascii="Arial" w:eastAsia="Times New Roman" w:hAnsi="Arial" w:cs="Arial"/>
-          <w:color w:val="1D1C1D"/>
-          <w:sz w:val="23"/>
-          <w:szCs w:val="23"/>
-        </w:rPr>
+        <w:pStyle w:val="ListParagraph"/>
+        <w:numPr>
+          <w:ilvl w:val="1"/>
+          <w:numId w:val="2"/>
+        </w:numPr>
+      </w:pPr>
+      <w:r>
         <w:t>ZCF</w:t>
       </w:r>
     </w:p>
     <w:p>
       <w:pPr>
+        <w:pStyle w:val="ListParagraph"/>
+        <w:numPr>
+          <w:ilvl w:val="1"/>
+          <w:numId w:val="2"/>
+        </w:numPr>
+      </w:pPr>
+      <w:r>
+        <w:t>Solar</w:t>
+      </w:r>
+    </w:p>
+    <w:p>
+      <w:pPr>
+        <w:pStyle w:val="ListParagraph"/>
+        <w:numPr>
+          <w:ilvl w:val="1"/>
+          <w:numId w:val="2"/>
+        </w:numPr>
+      </w:pPr>
+      <w:r>
+        <w:t xml:space="preserve">Wind </w:t>
+      </w:r>
+    </w:p>
+    <w:p>
+      <w:pPr>
+        <w:pStyle w:val="ListParagraph"/>
         <w:numPr>
           <w:ilvl w:val="0"/>
-          <w:numId w:val="1"/>
-        </w:numPr>
-        <w:shd w:val="clear" w:color="auto" w:fill="F8F8F8"/>
-        <w:spacing w:before="100" w:beforeAutospacing="1"/>
-        <w:ind w:left="1140"/>
-        <w:rPr>
-          <w:rFonts w:ascii="Arial" w:eastAsia="Times New Roman" w:hAnsi="Arial" w:cs="Arial"/>
-          <w:color w:val="1D1C1D"/>
-          <w:sz w:val="23"/>
-          <w:szCs w:val="23"/>
-        </w:rPr>
-      </w:pPr>
-      <w:r>
-        <w:rPr>
-          <w:rFonts w:ascii="Arial" w:eastAsia="Times New Roman" w:hAnsi="Arial" w:cs="Arial"/>
-          <w:color w:val="1D1C1D"/>
-          <w:sz w:val="23"/>
-          <w:szCs w:val="23"/>
-        </w:rPr>
+          <w:numId w:val="2"/>
+        </w:numPr>
+      </w:pPr>
+      <w:r>
         <w:t>Maximum/minimum annual generation (GWh)</w:t>
       </w:r>
       <w:r>
-        <w:rPr>
-          <w:rFonts w:ascii="Arial" w:eastAsia="Times New Roman" w:hAnsi="Arial" w:cs="Arial"/>
-          <w:color w:val="1D1C1D"/>
-          <w:sz w:val="23"/>
-          <w:szCs w:val="23"/>
-        </w:rPr>
         <w:t xml:space="preserve"> (aggregated + regional)</w:t>
       </w:r>
     </w:p>
     <w:p>
       <w:pPr>
-        <w:numPr>
-          <w:ilvl w:val="1"/>
-          <w:numId w:val="1"/>
-        </w:numPr>
-        <w:shd w:val="clear" w:color="auto" w:fill="F8F8F8"/>
-        <w:spacing w:before="100" w:beforeAutospacing="1"/>
-        <w:rPr>
-          <w:rFonts w:ascii="Arial" w:eastAsia="Times New Roman" w:hAnsi="Arial" w:cs="Arial"/>
-          <w:color w:val="1D1C1D"/>
-          <w:sz w:val="23"/>
-          <w:szCs w:val="23"/>
-        </w:rPr>
-      </w:pPr>
-      <w:r>
-        <w:rPr>
-          <w:rFonts w:ascii="Arial" w:eastAsia="Times New Roman" w:hAnsi="Arial" w:cs="Arial"/>
-          <w:color w:val="1D1C1D"/>
-          <w:sz w:val="23"/>
-          <w:szCs w:val="23"/>
-        </w:rPr>
+        <w:pStyle w:val="ListParagraph"/>
+        <w:numPr>
+          <w:ilvl w:val="1"/>
+          <w:numId w:val="2"/>
+        </w:numPr>
+      </w:pPr>
+      <w:r>
         <w:t>Clean Firm</w:t>
       </w:r>
     </w:p>
     <w:p>
       <w:pPr>
-        <w:numPr>
-          <w:ilvl w:val="1"/>
-          <w:numId w:val="1"/>
-        </w:numPr>
-        <w:shd w:val="clear" w:color="auto" w:fill="F8F8F8"/>
-        <w:spacing w:before="100" w:beforeAutospacing="1"/>
-        <w:rPr>
-          <w:rFonts w:ascii="Arial" w:eastAsia="Times New Roman" w:hAnsi="Arial" w:cs="Arial"/>
-          <w:color w:val="1D1C1D"/>
-          <w:sz w:val="23"/>
-          <w:szCs w:val="23"/>
-        </w:rPr>
-      </w:pPr>
-      <w:r>
-        <w:rPr>
-          <w:rFonts w:ascii="Arial" w:eastAsia="Times New Roman" w:hAnsi="Arial" w:cs="Arial"/>
-          <w:color w:val="1D1C1D"/>
-          <w:sz w:val="23"/>
-          <w:szCs w:val="23"/>
-        </w:rPr>
+        <w:pStyle w:val="ListParagraph"/>
+        <w:numPr>
+          <w:ilvl w:val="1"/>
+          <w:numId w:val="2"/>
+        </w:numPr>
+      </w:pPr>
+      <w:r>
         <w:t>VRE</w:t>
       </w:r>
     </w:p>
     <w:p>
       <w:pPr>
-        <w:numPr>
-          <w:ilvl w:val="1"/>
-          <w:numId w:val="1"/>
-        </w:numPr>
-        <w:shd w:val="clear" w:color="auto" w:fill="F8F8F8"/>
-        <w:spacing w:before="100" w:beforeAutospacing="1"/>
-        <w:rPr>
-          <w:rFonts w:ascii="Arial" w:eastAsia="Times New Roman" w:hAnsi="Arial" w:cs="Arial"/>
-          <w:color w:val="1D1C1D"/>
-          <w:sz w:val="23"/>
-          <w:szCs w:val="23"/>
-        </w:rPr>
-      </w:pPr>
-      <w:r>
-        <w:rPr>
-          <w:rFonts w:ascii="Arial" w:eastAsia="Times New Roman" w:hAnsi="Arial" w:cs="Arial"/>
-          <w:color w:val="1D1C1D"/>
-          <w:sz w:val="23"/>
-          <w:szCs w:val="23"/>
-        </w:rPr>
+        <w:pStyle w:val="ListParagraph"/>
+        <w:numPr>
+          <w:ilvl w:val="1"/>
+          <w:numId w:val="2"/>
+        </w:numPr>
+      </w:pPr>
+      <w:r>
         <w:t>ZCF</w:t>
       </w:r>
     </w:p>
     <w:p>
       <w:pPr>
+        <w:pStyle w:val="ListParagraph"/>
         <w:numPr>
           <w:ilvl w:val="0"/>
-          <w:numId w:val="1"/>
-        </w:numPr>
-        <w:shd w:val="clear" w:color="auto" w:fill="F8F8F8"/>
-        <w:spacing w:before="100" w:beforeAutospacing="1"/>
-        <w:ind w:left="1140"/>
-        <w:rPr>
-          <w:rFonts w:ascii="Arial" w:eastAsia="Times New Roman" w:hAnsi="Arial" w:cs="Arial"/>
-          <w:color w:val="1D1C1D"/>
-          <w:sz w:val="23"/>
-          <w:szCs w:val="23"/>
-        </w:rPr>
-      </w:pPr>
-      <w:r>
-        <w:rPr>
-          <w:rFonts w:ascii="Arial" w:eastAsia="Times New Roman" w:hAnsi="Arial" w:cs="Arial"/>
-          <w:color w:val="1D1C1D"/>
-          <w:sz w:val="23"/>
-          <w:szCs w:val="23"/>
-        </w:rPr>
-        <w:t>Maximum/minimum wind capacity</w:t>
-      </w:r>
-    </w:p>
-    <w:p>
-      <w:pPr>
-        <w:numPr>
-          <w:ilvl w:val="1"/>
-          <w:numId w:val="1"/>
-        </w:numPr>
-        <w:shd w:val="clear" w:color="auto" w:fill="F8F8F8"/>
-        <w:spacing w:before="100" w:beforeAutospacing="1"/>
-        <w:rPr>
-          <w:rFonts w:ascii="Arial" w:eastAsia="Times New Roman" w:hAnsi="Arial" w:cs="Arial"/>
-          <w:color w:val="1D1C1D"/>
-          <w:sz w:val="23"/>
-          <w:szCs w:val="23"/>
-        </w:rPr>
-      </w:pPr>
-      <w:r>
-        <w:rPr>
-          <w:rFonts w:ascii="Arial" w:eastAsia="Times New Roman" w:hAnsi="Arial" w:cs="Arial"/>
-          <w:color w:val="1D1C1D"/>
-          <w:sz w:val="23"/>
-          <w:szCs w:val="23"/>
-        </w:rPr>
-        <w:t>Not done yet</w:t>
-      </w:r>
-    </w:p>
-    <w:p>
-      <w:pPr>
+          <w:numId w:val="2"/>
+        </w:numPr>
+      </w:pPr>
+      <w:r>
+        <w:t>Minimum</w:t>
+      </w:r>
+      <w:r>
+        <w:t>/minimum</w:t>
+      </w:r>
+      <w:r>
+        <w:t xml:space="preserve"> transmission expansion (in GW-miles)</w:t>
+      </w:r>
+    </w:p>
+    <w:p>
+      <w:pPr>
+        <w:pStyle w:val="ListParagraph"/>
+        <w:numPr>
+          <w:ilvl w:val="1"/>
+          <w:numId w:val="2"/>
+        </w:numPr>
+      </w:pPr>
+      <w:r>
+        <w:t>Inter-regional transmission capacity</w:t>
+      </w:r>
+    </w:p>
+    <w:p>
+      <w:pPr>
+        <w:pStyle w:val="ListParagraph"/>
+        <w:numPr>
+          <w:ilvl w:val="1"/>
+          <w:numId w:val="2"/>
+        </w:numPr>
+      </w:pPr>
+      <w:r>
+        <w:t>Max/min spur line cost for onshore wind (interconnect annuity * new capacity)</w:t>
+      </w:r>
+    </w:p>
+    <w:p>
+      <w:pPr>
+        <w:pStyle w:val="ListParagraph"/>
+        <w:numPr>
+          <w:ilvl w:val="1"/>
+          <w:numId w:val="2"/>
+        </w:numPr>
+      </w:pPr>
+      <w:r>
+        <w:t>Max/min spur line cost for solar (interconnect annuity * new capacity)</w:t>
+      </w:r>
+    </w:p>
+    <w:p>
+      <w:pPr>
+        <w:pStyle w:val="ListParagraph"/>
+        <w:numPr>
+          <w:ilvl w:val="1"/>
+          <w:numId w:val="2"/>
+        </w:numPr>
+      </w:pPr>
+      <w:r>
+        <w:t>Max/min spur line cost for offshore wind (interconnect annuity * new capacity)</w:t>
+      </w:r>
+    </w:p>
+    <w:p>
+      <w:pPr>
+        <w:pStyle w:val="ListParagraph"/>
         <w:numPr>
           <w:ilvl w:val="0"/>
-          <w:numId w:val="1"/>
-        </w:numPr>
-        <w:shd w:val="clear" w:color="auto" w:fill="F8F8F8"/>
-        <w:spacing w:before="100" w:beforeAutospacing="1"/>
-        <w:ind w:left="1140"/>
-        <w:rPr>
-          <w:rFonts w:ascii="Arial" w:eastAsia="Times New Roman" w:hAnsi="Arial" w:cs="Arial"/>
-          <w:color w:val="1D1C1D"/>
-          <w:sz w:val="23"/>
-          <w:szCs w:val="23"/>
-        </w:rPr>
-      </w:pPr>
-      <w:r>
-        <w:rPr>
-          <w:rFonts w:ascii="Arial" w:eastAsia="Times New Roman" w:hAnsi="Arial" w:cs="Arial"/>
-          <w:color w:val="1D1C1D"/>
-          <w:sz w:val="23"/>
-          <w:szCs w:val="23"/>
-        </w:rPr>
-        <w:t>Maximum/minimum solar capacity</w:t>
-      </w:r>
-    </w:p>
-    <w:p>
-      <w:pPr>
-        <w:numPr>
-          <w:ilvl w:val="1"/>
-          <w:numId w:val="1"/>
-        </w:numPr>
-        <w:shd w:val="clear" w:color="auto" w:fill="F8F8F8"/>
-        <w:spacing w:before="100" w:beforeAutospacing="1"/>
-        <w:rPr>
-          <w:rFonts w:ascii="Arial" w:eastAsia="Times New Roman" w:hAnsi="Arial" w:cs="Arial"/>
-          <w:color w:val="1D1C1D"/>
-          <w:sz w:val="23"/>
-          <w:szCs w:val="23"/>
-        </w:rPr>
-      </w:pPr>
-      <w:r>
-        <w:rPr>
-          <w:rFonts w:ascii="Arial" w:eastAsia="Times New Roman" w:hAnsi="Arial" w:cs="Arial"/>
-          <w:color w:val="1D1C1D"/>
-          <w:sz w:val="23"/>
-          <w:szCs w:val="23"/>
-        </w:rPr>
-        <w:t>Not done yet</w:t>
-      </w:r>
-    </w:p>
-    <w:p>
-      <w:pPr>
-        <w:numPr>
-          <w:ilvl w:val="0"/>
-          <w:numId w:val="1"/>
-        </w:numPr>
-        <w:shd w:val="clear" w:color="auto" w:fill="F8F8F8"/>
-        <w:spacing w:before="100" w:beforeAutospacing="1"/>
-        <w:ind w:left="1140"/>
-        <w:rPr>
-          <w:rFonts w:ascii="Arial" w:eastAsia="Times New Roman" w:hAnsi="Arial" w:cs="Arial"/>
-          <w:color w:val="1D1C1D"/>
-          <w:sz w:val="23"/>
-          <w:szCs w:val="23"/>
-        </w:rPr>
-      </w:pPr>
-      <w:r>
-        <w:rPr>
-          <w:rFonts w:ascii="Arial" w:eastAsia="Times New Roman" w:hAnsi="Arial" w:cs="Arial"/>
-          <w:color w:val="1D1C1D"/>
-          <w:sz w:val="23"/>
-          <w:szCs w:val="23"/>
-        </w:rPr>
-        <w:t>Minimum</w:t>
-      </w:r>
-      <w:r>
-        <w:rPr>
-          <w:rFonts w:ascii="Arial" w:eastAsia="Times New Roman" w:hAnsi="Arial" w:cs="Arial"/>
-          <w:color w:val="1D1C1D"/>
-          <w:sz w:val="23"/>
-          <w:szCs w:val="23"/>
-        </w:rPr>
-        <w:t>/minimum</w:t>
-      </w:r>
-      <w:r>
-        <w:rPr>
-          <w:rFonts w:ascii="Arial" w:eastAsia="Times New Roman" w:hAnsi="Arial" w:cs="Arial"/>
-          <w:color w:val="1D1C1D"/>
-          <w:sz w:val="23"/>
-          <w:szCs w:val="23"/>
-        </w:rPr>
-        <w:t xml:space="preserve"> transmission expansion (in GW-miles)</w:t>
-      </w:r>
-    </w:p>
-    <w:p>
-      <w:pPr>
-        <w:numPr>
-          <w:ilvl w:val="1"/>
-          <w:numId w:val="1"/>
-        </w:numPr>
-        <w:shd w:val="clear" w:color="auto" w:fill="F8F8F8"/>
-        <w:spacing w:before="100" w:beforeAutospacing="1"/>
-        <w:rPr>
-          <w:rFonts w:ascii="Arial" w:eastAsia="Times New Roman" w:hAnsi="Arial" w:cs="Arial"/>
-          <w:color w:val="1D1C1D"/>
-          <w:sz w:val="23"/>
-          <w:szCs w:val="23"/>
-        </w:rPr>
-      </w:pPr>
-      <w:r>
-        <w:rPr>
-          <w:rFonts w:ascii="Arial" w:eastAsia="Times New Roman" w:hAnsi="Arial" w:cs="Arial"/>
-          <w:color w:val="1D1C1D"/>
-          <w:sz w:val="23"/>
-          <w:szCs w:val="23"/>
-        </w:rPr>
-        <w:t>Inter-regional transmission capacity</w:t>
-      </w:r>
-    </w:p>
-    <w:p>
-      <w:pPr>
-        <w:numPr>
-          <w:ilvl w:val="1"/>
-          <w:numId w:val="1"/>
-        </w:numPr>
-        <w:shd w:val="clear" w:color="auto" w:fill="F8F8F8"/>
-        <w:spacing w:before="100" w:beforeAutospacing="1"/>
-        <w:rPr>
-          <w:rFonts w:ascii="Arial" w:eastAsia="Times New Roman" w:hAnsi="Arial" w:cs="Arial"/>
-          <w:color w:val="1D1C1D"/>
-          <w:sz w:val="23"/>
-          <w:szCs w:val="23"/>
-        </w:rPr>
-      </w:pPr>
-      <w:r>
-        <w:rPr>
-          <w:rFonts w:ascii="Arial" w:eastAsia="Times New Roman" w:hAnsi="Arial" w:cs="Arial"/>
-          <w:color w:val="1D1C1D"/>
-          <w:sz w:val="23"/>
-          <w:szCs w:val="23"/>
-        </w:rPr>
-        <w:t>Max/min spur line cost for onshore wind (interconnect annuity * new capacity)</w:t>
-      </w:r>
-    </w:p>
-    <w:p>
-      <w:pPr>
-        <w:numPr>
-          <w:ilvl w:val="1"/>
-          <w:numId w:val="1"/>
-        </w:numPr>
-        <w:shd w:val="clear" w:color="auto" w:fill="F8F8F8"/>
-        <w:spacing w:before="100" w:beforeAutospacing="1"/>
-        <w:rPr>
-          <w:rFonts w:ascii="Arial" w:eastAsia="Times New Roman" w:hAnsi="Arial" w:cs="Arial"/>
-          <w:color w:val="1D1C1D"/>
-          <w:sz w:val="23"/>
-          <w:szCs w:val="23"/>
-        </w:rPr>
-      </w:pPr>
-      <w:r>
-        <w:rPr>
-          <w:rFonts w:ascii="Arial" w:eastAsia="Times New Roman" w:hAnsi="Arial" w:cs="Arial"/>
-          <w:color w:val="1D1C1D"/>
-          <w:sz w:val="23"/>
-          <w:szCs w:val="23"/>
-        </w:rPr>
-        <w:t>Max/min spur line cost for solar (interconnect annuity * new capacity)</w:t>
-      </w:r>
-    </w:p>
-    <w:p>
-      <w:pPr>
-        <w:numPr>
-          <w:ilvl w:val="1"/>
-          <w:numId w:val="1"/>
-        </w:numPr>
-        <w:shd w:val="clear" w:color="auto" w:fill="F8F8F8"/>
-        <w:spacing w:before="100" w:beforeAutospacing="1"/>
-        <w:rPr>
-          <w:rFonts w:ascii="Arial" w:eastAsia="Times New Roman" w:hAnsi="Arial" w:cs="Arial"/>
-          <w:color w:val="1D1C1D"/>
-          <w:sz w:val="23"/>
-          <w:szCs w:val="23"/>
-        </w:rPr>
-      </w:pPr>
-      <w:r>
-        <w:rPr>
-          <w:rFonts w:ascii="Arial" w:eastAsia="Times New Roman" w:hAnsi="Arial" w:cs="Arial"/>
-          <w:color w:val="1D1C1D"/>
-          <w:sz w:val="23"/>
-          <w:szCs w:val="23"/>
-        </w:rPr>
-        <w:t>Max/min spur line cost for offshore wind (interconnect annuity * new capacity)</w:t>
-      </w:r>
-    </w:p>
+          <w:numId w:val="2"/>
+        </w:numPr>
+      </w:pPr>
+      <w:r>
+        <w:t>Max/Min Land use area (km^2)</w:t>
+      </w:r>
+    </w:p>
+    <w:p/>
+    <w:p/>
+    <w:p/>
     <w:p/>
     <w:sectPr>
       <w:pgSz w:w="12240" w:h="15840"/>
@@ -693,8 +395,124 @@
       </w:rPr>
     </w:lvl>
   </w:abstractNum>
+  <w:abstractNum w:abstractNumId="1" w15:restartNumberingAfterBreak="0">
+    <w:nsid w:val="6DFC1E04"/>
+    <w:multiLevelType w:val="hybridMultilevel"/>
+    <w:tmpl w:val="61569F60"/>
+    <w:lvl w:ilvl="0" w:tplc="04090001">
+      <w:start w:val="1"/>
+      <w:numFmt w:val="bullet"/>
+      <w:lvlText w:val=""/>
+      <w:lvlJc w:val="left"/>
+      <w:pPr>
+        <w:ind w:left="720" w:hanging="360"/>
+      </w:pPr>
+      <w:rPr>
+        <w:rFonts w:ascii="Symbol" w:hAnsi="Symbol" w:hint="default"/>
+      </w:rPr>
+    </w:lvl>
+    <w:lvl w:ilvl="1" w:tplc="04090003">
+      <w:start w:val="1"/>
+      <w:numFmt w:val="bullet"/>
+      <w:lvlText w:val="o"/>
+      <w:lvlJc w:val="left"/>
+      <w:pPr>
+        <w:ind w:left="1440" w:hanging="360"/>
+      </w:pPr>
+      <w:rPr>
+        <w:rFonts w:ascii="Courier New" w:hAnsi="Courier New" w:cs="Courier New" w:hint="default"/>
+      </w:rPr>
+    </w:lvl>
+    <w:lvl w:ilvl="2" w:tplc="04090005" w:tentative="1">
+      <w:start w:val="1"/>
+      <w:numFmt w:val="bullet"/>
+      <w:lvlText w:val=""/>
+      <w:lvlJc w:val="left"/>
+      <w:pPr>
+        <w:ind w:left="2160" w:hanging="360"/>
+      </w:pPr>
+      <w:rPr>
+        <w:rFonts w:ascii="Wingdings" w:hAnsi="Wingdings" w:hint="default"/>
+      </w:rPr>
+    </w:lvl>
+    <w:lvl w:ilvl="3" w:tplc="04090001" w:tentative="1">
+      <w:start w:val="1"/>
+      <w:numFmt w:val="bullet"/>
+      <w:lvlText w:val=""/>
+      <w:lvlJc w:val="left"/>
+      <w:pPr>
+        <w:ind w:left="2880" w:hanging="360"/>
+      </w:pPr>
+      <w:rPr>
+        <w:rFonts w:ascii="Symbol" w:hAnsi="Symbol" w:hint="default"/>
+      </w:rPr>
+    </w:lvl>
+    <w:lvl w:ilvl="4" w:tplc="04090003" w:tentative="1">
+      <w:start w:val="1"/>
+      <w:numFmt w:val="bullet"/>
+      <w:lvlText w:val="o"/>
+      <w:lvlJc w:val="left"/>
+      <w:pPr>
+        <w:ind w:left="3600" w:hanging="360"/>
+      </w:pPr>
+      <w:rPr>
+        <w:rFonts w:ascii="Courier New" w:hAnsi="Courier New" w:cs="Courier New" w:hint="default"/>
+      </w:rPr>
+    </w:lvl>
+    <w:lvl w:ilvl="5" w:tplc="04090005" w:tentative="1">
+      <w:start w:val="1"/>
+      <w:numFmt w:val="bullet"/>
+      <w:lvlText w:val=""/>
+      <w:lvlJc w:val="left"/>
+      <w:pPr>
+        <w:ind w:left="4320" w:hanging="360"/>
+      </w:pPr>
+      <w:rPr>
+        <w:rFonts w:ascii="Wingdings" w:hAnsi="Wingdings" w:hint="default"/>
+      </w:rPr>
+    </w:lvl>
+    <w:lvl w:ilvl="6" w:tplc="04090001" w:tentative="1">
+      <w:start w:val="1"/>
+      <w:numFmt w:val="bullet"/>
+      <w:lvlText w:val=""/>
+      <w:lvlJc w:val="left"/>
+      <w:pPr>
+        <w:ind w:left="5040" w:hanging="360"/>
+      </w:pPr>
+      <w:rPr>
+        <w:rFonts w:ascii="Symbol" w:hAnsi="Symbol" w:hint="default"/>
+      </w:rPr>
+    </w:lvl>
+    <w:lvl w:ilvl="7" w:tplc="04090003" w:tentative="1">
+      <w:start w:val="1"/>
+      <w:numFmt w:val="bullet"/>
+      <w:lvlText w:val="o"/>
+      <w:lvlJc w:val="left"/>
+      <w:pPr>
+        <w:ind w:left="5760" w:hanging="360"/>
+      </w:pPr>
+      <w:rPr>
+        <w:rFonts w:ascii="Courier New" w:hAnsi="Courier New" w:cs="Courier New" w:hint="default"/>
+      </w:rPr>
+    </w:lvl>
+    <w:lvl w:ilvl="8" w:tplc="04090005" w:tentative="1">
+      <w:start w:val="1"/>
+      <w:numFmt w:val="bullet"/>
+      <w:lvlText w:val=""/>
+      <w:lvlJc w:val="left"/>
+      <w:pPr>
+        <w:ind w:left="6480" w:hanging="360"/>
+      </w:pPr>
+      <w:rPr>
+        <w:rFonts w:ascii="Wingdings" w:hAnsi="Wingdings" w:hint="default"/>
+      </w:rPr>
+    </w:lvl>
+  </w:abstractNum>
   <w:num w:numId="1">
     <w:abstractNumId w:val="0"/>
+  </w:num>
+  <w:num w:numId="2">
+    <w:abstractNumId w:val="1"/>
   </w:num>
 </w:numbering>
 </file>
@@ -1121,6 +939,17 @@
     <w:semiHidden/>
     <w:unhideWhenUsed/>
   </w:style>
+  <w:style w:type="paragraph" w:styleId="ListParagraph">
+    <w:name w:val="List Paragraph"/>
+    <w:basedOn w:val="Normal"/>
+    <w:uiPriority w:val="34"/>
+    <w:qFormat/>
+    <w:rsid w:val="0007790A"/>
+    <w:pPr>
+      <w:ind w:left="720"/>
+      <w:contextualSpacing/>
+    </w:pPr>
+  </w:style>
 </w:styles>
 </file>
 

</xml_diff>